<commit_message>
Rédaction de l'introduction + Idées #1
</commit_message>
<xml_diff>
--- a/doc/Cahier des Charges - CM & GT - Global Terrorism.docx
+++ b/doc/Cahier des Charges - CM & GT - Global Terrorism.docx
@@ -14,12 +14,12 @@
               <wp:anchor distT="0" distB="0" distL="114300" distR="114300" simplePos="0" relativeHeight="251656192" behindDoc="0" locked="0" layoutInCell="1" allowOverlap="1">
                 <wp:simplePos x="0" y="0"/>
                 <wp:positionH relativeFrom="margin">
-                  <wp:posOffset>-842645</wp:posOffset>
+                  <wp:posOffset>-840417</wp:posOffset>
                 </wp:positionH>
                 <wp:positionV relativeFrom="paragraph">
-                  <wp:posOffset>-4445</wp:posOffset>
+                  <wp:posOffset>-9146</wp:posOffset>
                 </wp:positionV>
-                <wp:extent cx="5528054" cy="3799861"/>
+                <wp:extent cx="6080166" cy="3799842"/>
                 <wp:effectExtent l="0" t="0" r="0" b="0"/>
                 <wp:wrapNone/>
                 <wp:docPr id="37" name="Groupe 37"/>
@@ -31,9 +31,9 @@
                       <wpg:grpSpPr>
                         <a:xfrm>
                           <a:off x="0" y="0"/>
-                          <a:ext cx="5528054" cy="3799861"/>
-                          <a:chOff x="-540082" y="0"/>
-                          <a:chExt cx="5528054" cy="3799861"/>
+                          <a:ext cx="6080166" cy="3799842"/>
+                          <a:chOff x="-540081" y="0"/>
+                          <a:chExt cx="6080166" cy="3799842"/>
                         </a:xfrm>
                       </wpg:grpSpPr>
                       <wps:wsp>
@@ -41,8 +41,8 @@
                         <wps:cNvSpPr txBox="1"/>
                         <wps:spPr>
                           <a:xfrm>
-                            <a:off x="777922" y="0"/>
-                            <a:ext cx="4210050" cy="408940"/>
+                            <a:off x="777755" y="0"/>
+                            <a:ext cx="4762330" cy="408940"/>
                           </a:xfrm>
                           <a:prstGeom prst="rect">
                             <a:avLst/>
@@ -93,8 +93,8 @@
                         <wps:cNvSpPr txBox="1"/>
                         <wps:spPr>
                           <a:xfrm>
-                            <a:off x="-540082" y="1882194"/>
-                            <a:ext cx="4572000" cy="1917667"/>
+                            <a:off x="-540081" y="1882175"/>
+                            <a:ext cx="4180114" cy="1917667"/>
                           </a:xfrm>
                           <a:prstGeom prst="rect">
                             <a:avLst/>
@@ -134,9 +134,10 @@
                                 <w:jc w:val="left"/>
                                 <w:rPr>
                                   <w:rFonts w:ascii="Lemon/Milk light" w:hAnsi="Lemon/Milk light"/>
+                                  <w:b/>
                                   <w:color w:val="F8D523"/>
-                                  <w:sz w:val="48"/>
-                                  <w:szCs w:val="80"/>
+                                  <w:sz w:val="40"/>
+                                  <w:szCs w:val="40"/>
                                 </w:rPr>
                               </w:pPr>
                               <w:r>
@@ -144,19 +145,39 @@
                                   <w:rFonts w:ascii="Lemon/Milk light" w:hAnsi="Lemon/Milk light"/>
                                   <w:b/>
                                   <w:color w:val="F8D523"/>
-                                  <w:sz w:val="48"/>
-                                  <w:szCs w:val="80"/>
+                                  <w:sz w:val="40"/>
+                                  <w:szCs w:val="40"/>
                                 </w:rPr>
-                                <w:t>Young People Survey</w:t>
+                                <w:t>Service des renseignements et surveillance du Territoire (DCRI)</w:t>
+                              </w:r>
+                              <w:r>
+                                <w:rPr>
+                                  <w:rFonts w:ascii="Calibri" w:hAnsi="Calibri" w:cs="Calibri"/>
+                                  <w:b/>
+                                  <w:color w:val="F8D523"/>
+                                  <w:sz w:val="40"/>
+                                  <w:szCs w:val="40"/>
+                                </w:rPr>
+                                <w:t> </w:t>
+                              </w:r>
+                              <w:r>
+                                <w:rPr>
+                                  <w:rFonts w:ascii="Lemon/Milk light" w:hAnsi="Lemon/Milk light"/>
+                                  <w:b/>
+                                  <w:color w:val="F8D523"/>
+                                  <w:sz w:val="40"/>
+                                  <w:szCs w:val="40"/>
+                                </w:rPr>
+                                <w:t xml:space="preserve">: </w:t>
                               </w:r>
                               <w:r>
                                 <w:rPr>
                                   <w:rFonts w:ascii="Lemon/Milk light" w:hAnsi="Lemon/Milk light"/>
                                   <w:color w:val="F8D523"/>
-                                  <w:sz w:val="48"/>
-                                  <w:szCs w:val="80"/>
+                                  <w:sz w:val="36"/>
+                                  <w:szCs w:val="40"/>
                                 </w:rPr>
-                                <w:t> : Quels sont les goûts, intérêts et les peurs des jeunes ?</w:t>
+                                <w:t>Prévenir du terrorisme</w:t>
                               </w:r>
                             </w:p>
                           </w:txbxContent>
@@ -244,12 +265,12 @@
           </mc:Choice>
           <mc:Fallback>
             <w:pict>
-              <v:group id="Groupe 37" o:spid="_x0000_s1026" style="position:absolute;left:0;text-align:left;margin-left:-66.35pt;margin-top:-.35pt;width:435.3pt;height:299.2pt;z-index:251656192;mso-position-horizontal-relative:margin;mso-width-relative:margin;mso-height-relative:margin" coordorigin="-5400" coordsize="55280,37998" o:gfxdata="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">
+              <v:group id="Groupe 37" o:spid="_x0000_s1026" style="position:absolute;left:0;text-align:left;margin-left:-66.15pt;margin-top:-.7pt;width:478.75pt;height:299.2pt;z-index:251656192;mso-position-horizontal-relative:margin;mso-width-relative:margin;mso-height-relative:margin" coordorigin="-5400" coordsize="60801,37998" o:gfxdata="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">
                 <v:shapetype id="_x0000_t202" coordsize="21600,21600" o:spt="202" path="m,l,21600r21600,l21600,xe">
                   <v:stroke joinstyle="miter"/>
                   <v:path gradientshapeok="t" o:connecttype="rect"/>
                 </v:shapetype>
-                <v:shape id="Zone de texte 23" o:spid="_x0000_s1027" type="#_x0000_t202" style="position:absolute;left:7779;width:42100;height:4089;visibility:visible;mso-wrap-style:square;v-text-anchor:top" o:gfxdata="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" filled="f" stroked="f" strokeweight=".5pt">
+                <v:shape id="Zone de texte 23" o:spid="_x0000_s1027" type="#_x0000_t202" style="position:absolute;left:7777;width:47623;height:4089;visibility:visible;mso-wrap-style:square;v-text-anchor:top" o:gfxdata="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" filled="f" stroked="f" strokeweight=".5pt">
                   <v:textbox>
                     <w:txbxContent>
                       <w:p>
@@ -280,7 +301,7 @@
                     </w:txbxContent>
                   </v:textbox>
                 </v:shape>
-                <v:shape id="Zone de texte 22" o:spid="_x0000_s1028" type="#_x0000_t202" style="position:absolute;left:-5400;top:18821;width:45719;height:19177;visibility:visible;mso-wrap-style:square;v-text-anchor:top" o:gfxdata="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" filled="f" stroked="f" strokeweight=".5pt">
+                <v:shape id="Zone de texte 22" o:spid="_x0000_s1028" type="#_x0000_t202" style="position:absolute;left:-5400;top:18821;width:41800;height:19177;visibility:visible;mso-wrap-style:square;v-text-anchor:top" o:gfxdata="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" filled="f" stroked="f" strokeweight=".5pt">
                   <v:textbox>
                     <w:txbxContent>
                       <w:p>
@@ -311,9 +332,10 @@
                           <w:jc w:val="left"/>
                           <w:rPr>
                             <w:rFonts w:ascii="Lemon/Milk light" w:hAnsi="Lemon/Milk light"/>
+                            <w:b/>
                             <w:color w:val="F8D523"/>
-                            <w:sz w:val="48"/>
-                            <w:szCs w:val="80"/>
+                            <w:sz w:val="40"/>
+                            <w:szCs w:val="40"/>
                           </w:rPr>
                         </w:pPr>
                         <w:r>
@@ -321,19 +343,39 @@
                             <w:rFonts w:ascii="Lemon/Milk light" w:hAnsi="Lemon/Milk light"/>
                             <w:b/>
                             <w:color w:val="F8D523"/>
-                            <w:sz w:val="48"/>
-                            <w:szCs w:val="80"/>
+                            <w:sz w:val="40"/>
+                            <w:szCs w:val="40"/>
                           </w:rPr>
-                          <w:t>Young People Survey</w:t>
+                          <w:t>Service des renseignements et surveillance du Territoire (DCRI)</w:t>
+                        </w:r>
+                        <w:r>
+                          <w:rPr>
+                            <w:rFonts w:ascii="Calibri" w:hAnsi="Calibri" w:cs="Calibri"/>
+                            <w:b/>
+                            <w:color w:val="F8D523"/>
+                            <w:sz w:val="40"/>
+                            <w:szCs w:val="40"/>
+                          </w:rPr>
+                          <w:t> </w:t>
+                        </w:r>
+                        <w:r>
+                          <w:rPr>
+                            <w:rFonts w:ascii="Lemon/Milk light" w:hAnsi="Lemon/Milk light"/>
+                            <w:b/>
+                            <w:color w:val="F8D523"/>
+                            <w:sz w:val="40"/>
+                            <w:szCs w:val="40"/>
+                          </w:rPr>
+                          <w:t xml:space="preserve">: </w:t>
                         </w:r>
                         <w:r>
                           <w:rPr>
                             <w:rFonts w:ascii="Lemon/Milk light" w:hAnsi="Lemon/Milk light"/>
                             <w:color w:val="F8D523"/>
-                            <w:sz w:val="48"/>
-                            <w:szCs w:val="80"/>
+                            <w:sz w:val="36"/>
+                            <w:szCs w:val="40"/>
                           </w:rPr>
-                          <w:t> : Quels sont les goûts, intérêts et les peurs des jeunes ?</w:t>
+                          <w:t>Prévenir du terrorisme</w:t>
                         </w:r>
                       </w:p>
                     </w:txbxContent>
@@ -1079,7 +1121,7 @@
               <w:rPr>
                 <w:b/>
               </w:rPr>
-              <w:t>YOUNG PEOPLE SURVEY</w:t>
+              <w:t>PREVENIR DU TERRORISME</w:t>
             </w:r>
           </w:p>
         </w:tc>
@@ -2053,7 +2095,7 @@
               <w:jc w:val="center"/>
             </w:pPr>
             <w:r>
-              <w:t>Périmètre</w:t>
+              <w:t>Contexte</w:t>
             </w:r>
           </w:p>
           <w:p>
@@ -2061,7 +2103,7 @@
               <w:jc w:val="center"/>
             </w:pPr>
             <w:r>
-              <w:t>Objectifs (Indicateurs à mesurer)</w:t>
+              <w:t>Présentation du sujet</w:t>
             </w:r>
           </w:p>
           <w:p>
@@ -2069,7 +2111,7 @@
               <w:jc w:val="center"/>
             </w:pPr>
             <w:r>
-              <w:t>Besoins décisionnels</w:t>
+              <w:t>Objectifs (Indicateurs à mesurer)</w:t>
             </w:r>
           </w:p>
           <w:p>
@@ -2097,13 +2139,8 @@
               <w:jc w:val="center"/>
             </w:pPr>
             <w:r>
-              <w:t>Indications des risques</w:t>
-            </w:r>
-          </w:p>
-          <w:p>
-            <w:pPr>
-              <w:jc w:val="center"/>
-            </w:pPr>
+              <w:t>Indicateurs de risques</w:t>
+            </w:r>
           </w:p>
         </w:tc>
         <w:tc>
@@ -2212,6 +2249,11 @@
               <w:t>Base de données</w:t>
             </w:r>
           </w:p>
+          <w:p>
+            <w:pPr>
+              <w:jc w:val="center"/>
+            </w:pPr>
+          </w:p>
         </w:tc>
       </w:tr>
     </w:tbl>
@@ -2221,31 +2263,48 @@
         <w:pStyle w:val="Titre2"/>
       </w:pPr>
       <w:r>
-        <w:t>Périmètre</w:t>
+        <w:t>Context</w:t>
+      </w:r>
+      <w:r>
+        <w:t>e</w:t>
       </w:r>
     </w:p>
     <w:p/>
     <w:p>
       <w:r>
-        <w:t xml:space="preserve">En </w:t>
-      </w:r>
-      <w:r>
-        <w:t>2013, des étudiants en Statistiques à l’Université de FSEV UK en Slovaquie ont demandé à 1000 jeunes de participer à une enquête.</w:t>
+        <w:t>Dans une époque où le mot « </w:t>
+      </w:r>
+      <w:r>
+        <w:rPr>
+          <w:b/>
+        </w:rPr>
+        <w:t>terrorisme</w:t>
+      </w:r>
+      <w:r>
+        <w:t> » est sur les lèvres de chacun et dans laquelle les craintes sont de plus en plus nombreuses, nous avons souhaité comprendre et analyser toutes les attaques référencées.</w:t>
       </w:r>
     </w:p>
     <w:p/>
     <w:p>
       <w:r>
-        <w:t xml:space="preserve">Sous forme électronique et papier, toutes les informations récoltées lors des enquêtes ont été </w:t>
+        <w:t>Tout le monde comprend ce mot mais personne ne sait l’expliquer :</w:t>
+      </w:r>
+    </w:p>
+    <w:p/>
+    <w:p>
+      <w:r>
+        <w:t xml:space="preserve">Le terrorisme est l'emploi de </w:t>
       </w:r>
       <w:r>
         <w:rPr>
           <w:b/>
         </w:rPr>
-        <w:t xml:space="preserve">retranscrites en Anglais </w:t>
-      </w:r>
-      <w:r>
-        <w:t>et mises à disposition de tout le monde :</w:t>
+        <w:t>la terreur à des fins politiques, religieuses ou idéologiques.</w:t>
+      </w:r>
+    </w:p>
+    <w:p>
+      <w:r>
+        <w:t xml:space="preserve">Les multiples définitions varient sur : </w:t>
       </w:r>
     </w:p>
     <w:p>
@@ -2253,35 +2312,53 @@
         <w:pStyle w:val="Paragraphedeliste"/>
         <w:numPr>
           <w:ilvl w:val="0"/>
-          <w:numId w:val="25"/>
+          <w:numId w:val="26"/>
         </w:numPr>
       </w:pPr>
       <w:r>
-        <w:t xml:space="preserve">Le fichier de données comprend </w:t>
+        <w:t>L</w:t>
+      </w:r>
+      <w:r>
+        <w:t xml:space="preserve">'usage de la </w:t>
       </w:r>
       <w:r>
         <w:rPr>
           <w:b/>
         </w:rPr>
-        <w:t>1010 lignes</w:t>
-      </w:r>
-      <w:r>
-        <w:t xml:space="preserve"> et </w:t>
+        <w:t>violence</w:t>
+      </w:r>
+      <w:r>
+        <w:t xml:space="preserve"> (certaines comprennent des groupes n'utilisant pas la violence mais ayant un discours radical), les techniques utilisées, la nature du sujet (mettant à part le terrorisme d'État</w:t>
+      </w:r>
+      <w:r>
+        <w:t>)</w:t>
+      </w:r>
+    </w:p>
+    <w:p>
+      <w:pPr>
+        <w:pStyle w:val="Paragraphedeliste"/>
+        <w:numPr>
+          <w:ilvl w:val="0"/>
+          <w:numId w:val="26"/>
+        </w:numPr>
+      </w:pPr>
+      <w:r>
+        <w:t>L</w:t>
+      </w:r>
+      <w:r>
+        <w:t xml:space="preserve">'usage de la </w:t>
       </w:r>
       <w:r>
         <w:rPr>
           <w:b/>
         </w:rPr>
-        <w:t xml:space="preserve">150 colonnes </w:t>
-      </w:r>
-      <w:r>
-        <w:t xml:space="preserve">(11 </w:t>
-      </w:r>
-      <w:r>
-        <w:t>thèmes</w:t>
-      </w:r>
-      <w:r>
-        <w:t xml:space="preserve"> et 139 questions).</w:t>
+        <w:t>peu</w:t>
+      </w:r>
+      <w:r>
+        <w:rPr>
+          <w:b/>
+        </w:rPr>
+        <w:t>r</w:t>
       </w:r>
     </w:p>
     <w:p>
@@ -2289,26 +2366,38 @@
         <w:pStyle w:val="Paragraphedeliste"/>
         <w:numPr>
           <w:ilvl w:val="0"/>
-          <w:numId w:val="25"/>
+          <w:numId w:val="26"/>
         </w:numPr>
       </w:pPr>
       <w:r>
-        <w:t xml:space="preserve">Certaines données sont </w:t>
+        <w:t>L</w:t>
+      </w:r>
+      <w:r>
+        <w:t>e niveau d'organisation</w:t>
+      </w:r>
+    </w:p>
+    <w:p>
+      <w:pPr>
+        <w:pStyle w:val="Paragraphedeliste"/>
+        <w:numPr>
+          <w:ilvl w:val="0"/>
+          <w:numId w:val="26"/>
+        </w:numPr>
+      </w:pPr>
+      <w:r>
+        <w:t>L’</w:t>
       </w:r>
       <w:r>
         <w:rPr>
           <w:b/>
         </w:rPr>
-        <w:t xml:space="preserve">manquantes mais ne seront pas </w:t>
+        <w:t>i</w:t>
       </w:r>
       <w:r>
         <w:rPr>
           <w:b/>
         </w:rPr>
-        <w:t>comblées</w:t>
-      </w:r>
-      <w:r>
-        <w:t>.</w:t>
+        <w:t>déologie</w:t>
       </w:r>
     </w:p>
     <w:p>
@@ -2316,214 +2405,130 @@
         <w:pStyle w:val="Paragraphedeliste"/>
         <w:numPr>
           <w:ilvl w:val="0"/>
-          <w:numId w:val="25"/>
+          <w:numId w:val="26"/>
         </w:numPr>
       </w:pPr>
       <w:r>
-        <w:t xml:space="preserve">La population étudiée </w:t>
-      </w:r>
-      <w:r>
-        <w:t xml:space="preserve">regroupe exclusivement des jeunes entre </w:t>
+        <w:t>E</w:t>
+      </w:r>
+      <w:r>
+        <w:t>tc.</w:t>
+      </w:r>
+    </w:p>
+    <w:p>
+      <w:r>
+        <w:t xml:space="preserve">Dans nombre de définitions intervient aussi </w:t>
       </w:r>
       <w:r>
         <w:rPr>
           <w:b/>
         </w:rPr>
-        <w:t>15 ans et 30 ans de nationalité Slovaque</w:t>
-      </w:r>
-      <w:r>
-        <w:t>.</w:t>
-      </w:r>
-    </w:p>
-    <w:p>
-      <w:r>
-        <w:t>Les thèmes abordés sont les suivants :</w:t>
+        <w:t>le critère de la victime</w:t>
+      </w:r>
+      <w:r>
+        <w:t xml:space="preserve"> du terrorisme (civile, désarmée, innocente, attaque contre un État démocratique qui aurait permis au terroriste de s'exprimer légalement, etc.).</w:t>
       </w:r>
     </w:p>
     <w:p/>
     <w:p>
-      <w:pPr>
-        <w:pStyle w:val="Paragraphedeliste"/>
-        <w:numPr>
-          <w:ilvl w:val="0"/>
-          <w:numId w:val="24"/>
-        </w:numPr>
-      </w:pPr>
-      <w:r>
-        <w:t>Musiques</w:t>
-      </w:r>
-      <w:r>
-        <w:t xml:space="preserve"> (19 </w:t>
-      </w:r>
-      <w:r>
-        <w:t>questions</w:t>
-      </w:r>
-      <w:r>
-        <w:t>)</w:t>
+      <w:r>
+        <w:t>Un grand nombre d'organisations politiques ou criminelles ont cependant recouru au terrorisme pour faire avancer leur cause ou en retirer des profits. Des partis de gauche comme de droite, des groupes nationalistes, religieux ou révolutionnaires, voire des États, ont commis des actes de terrorisme.</w:t>
+      </w:r>
+    </w:p>
+    <w:p/>
+    <w:p>
+      <w:r>
+        <w:t xml:space="preserve">Une constante du terrorisme est </w:t>
+      </w:r>
+      <w:r>
+        <w:rPr>
+          <w:b/>
+        </w:rPr>
+        <w:t>l'usage indiscriminé de la violence meurtrière à l'égard de civils</w:t>
+      </w:r>
+      <w:r>
+        <w:t xml:space="preserve"> dans le but de promouvoir un groupe, une cause ou un individu, ou encore de pratiquer l'extorsion à large échelle (mafias, cartels de la drogue, etc.).</w:t>
+      </w:r>
+    </w:p>
+    <w:p/>
+    <w:p>
+      <w:pPr>
+        <w:spacing w:after="160"/>
+        <w:jc w:val="left"/>
+      </w:pPr>
+      <w:r>
+        <w:br w:type="page"/>
       </w:r>
     </w:p>
     <w:p>
       <w:pPr>
-        <w:pStyle w:val="Paragraphedeliste"/>
-        <w:numPr>
-          <w:ilvl w:val="0"/>
-          <w:numId w:val="24"/>
-        </w:numPr>
-      </w:pPr>
-      <w:r>
-        <w:t xml:space="preserve">Films </w:t>
-      </w:r>
-      <w:r>
-        <w:t xml:space="preserve">(12 </w:t>
-      </w:r>
-      <w:r>
-        <w:t>questions</w:t>
-      </w:r>
-      <w:r>
-        <w:t>)</w:t>
+        <w:pStyle w:val="Titre2"/>
+      </w:pPr>
+      <w:r>
+        <w:lastRenderedPageBreak/>
+        <w:t>Présentation du sujet</w:t>
+      </w:r>
+    </w:p>
+    <w:p/>
+    <w:p>
+      <w:proofErr w:type="spellStart"/>
+      <w:r>
+        <w:t>Blabla</w:t>
+      </w:r>
+      <w:proofErr w:type="spellEnd"/>
+      <w:r>
+        <w:t xml:space="preserve">, nous sommes … </w:t>
+      </w:r>
+      <w:r>
+        <w:t>Nous voulons</w:t>
+      </w:r>
+      <w:bookmarkStart w:id="27" w:name="_GoBack"/>
+      <w:bookmarkEnd w:id="27"/>
+      <w:r>
+        <w:t xml:space="preserve"> … Nous avons …</w:t>
+      </w:r>
+    </w:p>
+    <w:p/>
+    <w:p>
+      <w:r>
+        <w:t>Données</w:t>
+      </w:r>
+      <w:r>
+        <w:t> :</w:t>
       </w:r>
     </w:p>
     <w:p>
-      <w:pPr>
-        <w:pStyle w:val="Paragraphedeliste"/>
-        <w:numPr>
-          <w:ilvl w:val="0"/>
-          <w:numId w:val="24"/>
-        </w:numPr>
-      </w:pPr>
-      <w:r>
-        <w:t>Hobbits et intérêts</w:t>
-      </w:r>
-      <w:r>
-        <w:t xml:space="preserve"> (32 </w:t>
-      </w:r>
-      <w:r>
-        <w:t>questions</w:t>
-      </w:r>
-      <w:r>
-        <w:t>)</w:t>
+      <w:hyperlink r:id="rId10" w:history="1">
+        <w:r>
+          <w:rPr>
+            <w:rStyle w:val="Lienhypertexte"/>
+          </w:rPr>
+          <w:t>https://www.kaggle.com/ananthreddy/global-terrorism-database/data</w:t>
+        </w:r>
+      </w:hyperlink>
+    </w:p>
+    <w:p/>
+    <w:p>
+      <w:r>
+        <w:t>Idée à prendre :</w:t>
       </w:r>
     </w:p>
     <w:p>
-      <w:pPr>
-        <w:pStyle w:val="Paragraphedeliste"/>
-        <w:numPr>
-          <w:ilvl w:val="0"/>
-          <w:numId w:val="24"/>
-        </w:numPr>
-      </w:pPr>
-      <w:r>
-        <w:t>Phobies</w:t>
-      </w:r>
-      <w:r>
-        <w:t xml:space="preserve"> (10 </w:t>
-      </w:r>
-      <w:r>
-        <w:t>questions</w:t>
-      </w:r>
-      <w:r>
-        <w:t>)</w:t>
-      </w:r>
+      <w:hyperlink r:id="rId11" w:history="1">
+        <w:r>
+          <w:rPr>
+            <w:rStyle w:val="Lienhypertexte"/>
+          </w:rPr>
+          <w:t>https://www.kaggle.com/ananthreddy/global-terrorism-database/notebook</w:t>
+        </w:r>
+      </w:hyperlink>
     </w:p>
+    <w:p/>
     <w:p>
       <w:pPr>
-        <w:pStyle w:val="Paragraphedeliste"/>
-        <w:numPr>
-          <w:ilvl w:val="0"/>
-          <w:numId w:val="24"/>
-        </w:numPr>
-      </w:pPr>
-      <w:r>
-        <w:t>Habitudes de santé</w:t>
-      </w:r>
-      <w:r>
-        <w:t xml:space="preserve"> (3 </w:t>
-      </w:r>
-      <w:r>
-        <w:t>questions</w:t>
-      </w:r>
-      <w:r>
-        <w:t>)</w:t>
-      </w:r>
-    </w:p>
-    <w:p>
-      <w:pPr>
-        <w:pStyle w:val="Paragraphedeliste"/>
-        <w:numPr>
-          <w:ilvl w:val="0"/>
-          <w:numId w:val="24"/>
-        </w:numPr>
-      </w:pPr>
-      <w:r>
-        <w:t>Traits de personnalités</w:t>
-      </w:r>
-      <w:r>
-        <w:t>, opi</w:t>
-      </w:r>
-      <w:r>
-        <w:t>ni</w:t>
-      </w:r>
-      <w:r>
-        <w:t xml:space="preserve">ons (57 </w:t>
-      </w:r>
-      <w:r>
-        <w:t>questions</w:t>
-      </w:r>
-      <w:r>
-        <w:t>)</w:t>
-      </w:r>
-    </w:p>
-    <w:p>
-      <w:pPr>
-        <w:pStyle w:val="Paragraphedeliste"/>
-        <w:numPr>
-          <w:ilvl w:val="0"/>
-          <w:numId w:val="24"/>
-        </w:numPr>
-      </w:pPr>
-      <w:r>
-        <w:t xml:space="preserve">Habitudes de dépenses </w:t>
-      </w:r>
-      <w:r>
-        <w:t xml:space="preserve">(7 </w:t>
-      </w:r>
-      <w:r>
-        <w:t>questions</w:t>
-      </w:r>
-      <w:r>
-        <w:t>)</w:t>
-      </w:r>
-    </w:p>
-    <w:p>
-      <w:pPr>
-        <w:pStyle w:val="Paragraphedeliste"/>
-        <w:numPr>
-          <w:ilvl w:val="0"/>
-          <w:numId w:val="24"/>
-        </w:numPr>
-      </w:pPr>
-      <w:r>
-        <w:t>Démographique</w:t>
-      </w:r>
-      <w:r>
-        <w:t xml:space="preserve"> (10 </w:t>
-      </w:r>
-      <w:r>
-        <w:t>questions</w:t>
-      </w:r>
-      <w:r>
-        <w:t>)</w:t>
-      </w:r>
-    </w:p>
-    <w:p>
-      <w:pPr>
         <w:pStyle w:val="Titre2"/>
       </w:pPr>
       <w:r>
-        <w:br w:type="page"/>
-      </w:r>
-      <w:r>
-        <w:lastRenderedPageBreak/>
         <w:t>Objectifs</w:t>
       </w:r>
     </w:p>
@@ -2537,8 +2542,6 @@
       <w:r>
         <w:t>Données utilisées</w:t>
       </w:r>
-      <w:bookmarkStart w:id="27" w:name="_GoBack"/>
-      <w:bookmarkEnd w:id="27"/>
     </w:p>
     <w:p/>
     <w:p/>
@@ -2548,7 +2551,7 @@
         <w:pStyle w:val="Titre1"/>
       </w:pPr>
       <w:r>
-        <w:t>Modèles</w:t>
+        <w:t>Modélisation</w:t>
       </w:r>
     </w:p>
     <w:p/>
@@ -2565,7 +2568,137 @@
       </w:r>
     </w:p>
     <w:p/>
-    <w:p/>
+    <w:p>
+      <w:r>
+        <w:t>Tables</w:t>
+      </w:r>
+      <w:r>
+        <w:t xml:space="preserve"> (à voir)</w:t>
+      </w:r>
+      <w:r>
+        <w:t> :</w:t>
+      </w:r>
+    </w:p>
+    <w:p>
+      <w:pPr>
+        <w:pStyle w:val="Paragraphedeliste"/>
+        <w:numPr>
+          <w:ilvl w:val="0"/>
+          <w:numId w:val="27"/>
+        </w:numPr>
+      </w:pPr>
+      <w:r>
+        <w:t>Temps</w:t>
+      </w:r>
+    </w:p>
+    <w:p>
+      <w:pPr>
+        <w:pStyle w:val="Paragraphedeliste"/>
+        <w:numPr>
+          <w:ilvl w:val="0"/>
+          <w:numId w:val="27"/>
+        </w:numPr>
+      </w:pPr>
+      <w:r>
+        <w:t>Lieu</w:t>
+      </w:r>
+    </w:p>
+    <w:p>
+      <w:pPr>
+        <w:pStyle w:val="Paragraphedeliste"/>
+        <w:numPr>
+          <w:ilvl w:val="0"/>
+          <w:numId w:val="27"/>
+        </w:numPr>
+      </w:pPr>
+      <w:r>
+        <w:t>Terroriste</w:t>
+      </w:r>
+    </w:p>
+    <w:p>
+      <w:pPr>
+        <w:pStyle w:val="Paragraphedeliste"/>
+        <w:numPr>
+          <w:ilvl w:val="0"/>
+          <w:numId w:val="27"/>
+        </w:numPr>
+      </w:pPr>
+      <w:r>
+        <w:t>Organisation</w:t>
+      </w:r>
+    </w:p>
+    <w:p>
+      <w:pPr>
+        <w:pStyle w:val="Paragraphedeliste"/>
+        <w:numPr>
+          <w:ilvl w:val="0"/>
+          <w:numId w:val="27"/>
+        </w:numPr>
+      </w:pPr>
+      <w:r>
+        <w:t>Attaque</w:t>
+      </w:r>
+    </w:p>
+    <w:p>
+      <w:pPr>
+        <w:pStyle w:val="Paragraphedeliste"/>
+        <w:numPr>
+          <w:ilvl w:val="0"/>
+          <w:numId w:val="27"/>
+        </w:numPr>
+      </w:pPr>
+      <w:r>
+        <w:t>Cible</w:t>
+      </w:r>
+    </w:p>
+    <w:p>
+      <w:pPr>
+        <w:pStyle w:val="Paragraphedeliste"/>
+        <w:numPr>
+          <w:ilvl w:val="0"/>
+          <w:numId w:val="27"/>
+        </w:numPr>
+      </w:pPr>
+      <w:r>
+        <w:t>Revendication</w:t>
+      </w:r>
+    </w:p>
+    <w:p>
+      <w:pPr>
+        <w:pStyle w:val="Paragraphedeliste"/>
+        <w:numPr>
+          <w:ilvl w:val="0"/>
+          <w:numId w:val="27"/>
+        </w:numPr>
+      </w:pPr>
+      <w:r>
+        <w:t>Dommage collatéral</w:t>
+      </w:r>
+    </w:p>
+    <w:p>
+      <w:pPr>
+        <w:pStyle w:val="Paragraphedeliste"/>
+        <w:numPr>
+          <w:ilvl w:val="0"/>
+          <w:numId w:val="27"/>
+        </w:numPr>
+      </w:pPr>
+      <w:r>
+        <w:t>Rançons</w:t>
+      </w:r>
+    </w:p>
+    <w:p>
+      <w:pPr>
+        <w:pStyle w:val="Paragraphedeliste"/>
+        <w:numPr>
+          <w:ilvl w:val="0"/>
+          <w:numId w:val="27"/>
+        </w:numPr>
+      </w:pPr>
+      <w:r>
+        <w:t>Presse</w:t>
+      </w:r>
+    </w:p>
     <w:p/>
     <w:p>
       <w:pPr>
@@ -2611,8 +2744,8 @@
       </w:r>
     </w:p>
     <w:sectPr>
-      <w:headerReference w:type="default" r:id="rId10"/>
-      <w:footerReference w:type="default" r:id="rId11"/>
+      <w:headerReference w:type="default" r:id="rId12"/>
+      <w:footerReference w:type="default" r:id="rId13"/>
       <w:pgSz w:w="11906" w:h="16838"/>
       <w:pgMar w:top="1417" w:right="1417" w:bottom="1417" w:left="1417" w:header="2" w:footer="0" w:gutter="0"/>
       <w:cols w:space="708"/>
@@ -3484,6 +3617,119 @@
     </w:lvl>
   </w:abstractNum>
   <w:abstractNum w:abstractNumId="6" w15:restartNumberingAfterBreak="0">
+    <w:nsid w:val="4094284B"/>
+    <w:multiLevelType w:val="hybridMultilevel"/>
+    <w:tmpl w:val="FB9ADFDA"/>
+    <w:lvl w:ilvl="0" w:tplc="040C0001">
+      <w:start w:val="1"/>
+      <w:numFmt w:val="bullet"/>
+      <w:lvlText w:val=""/>
+      <w:lvlJc w:val="left"/>
+      <w:pPr>
+        <w:ind w:left="720" w:hanging="360"/>
+      </w:pPr>
+      <w:rPr>
+        <w:rFonts w:ascii="Symbol" w:hAnsi="Symbol" w:hint="default"/>
+      </w:rPr>
+    </w:lvl>
+    <w:lvl w:ilvl="1" w:tplc="040C0003" w:tentative="1">
+      <w:start w:val="1"/>
+      <w:numFmt w:val="bullet"/>
+      <w:lvlText w:val="o"/>
+      <w:lvlJc w:val="left"/>
+      <w:pPr>
+        <w:ind w:left="1440" w:hanging="360"/>
+      </w:pPr>
+      <w:rPr>
+        <w:rFonts w:ascii="Courier New" w:hAnsi="Courier New" w:cs="Courier New" w:hint="default"/>
+      </w:rPr>
+    </w:lvl>
+    <w:lvl w:ilvl="2" w:tplc="040C0005" w:tentative="1">
+      <w:start w:val="1"/>
+      <w:numFmt w:val="bullet"/>
+      <w:lvlText w:val=""/>
+      <w:lvlJc w:val="left"/>
+      <w:pPr>
+        <w:ind w:left="2160" w:hanging="360"/>
+      </w:pPr>
+      <w:rPr>
+        <w:rFonts w:ascii="Wingdings" w:hAnsi="Wingdings" w:hint="default"/>
+      </w:rPr>
+    </w:lvl>
+    <w:lvl w:ilvl="3" w:tplc="040C0001" w:tentative="1">
+      <w:start w:val="1"/>
+      <w:numFmt w:val="bullet"/>
+      <w:lvlText w:val=""/>
+      <w:lvlJc w:val="left"/>
+      <w:pPr>
+        <w:ind w:left="2880" w:hanging="360"/>
+      </w:pPr>
+      <w:rPr>
+        <w:rFonts w:ascii="Symbol" w:hAnsi="Symbol" w:hint="default"/>
+      </w:rPr>
+    </w:lvl>
+    <w:lvl w:ilvl="4" w:tplc="040C0003" w:tentative="1">
+      <w:start w:val="1"/>
+      <w:numFmt w:val="bullet"/>
+      <w:lvlText w:val="o"/>
+      <w:lvlJc w:val="left"/>
+      <w:pPr>
+        <w:ind w:left="3600" w:hanging="360"/>
+      </w:pPr>
+      <w:rPr>
+        <w:rFonts w:ascii="Courier New" w:hAnsi="Courier New" w:cs="Courier New" w:hint="default"/>
+      </w:rPr>
+    </w:lvl>
+    <w:lvl w:ilvl="5" w:tplc="040C0005" w:tentative="1">
+      <w:start w:val="1"/>
+      <w:numFmt w:val="bullet"/>
+      <w:lvlText w:val=""/>
+      <w:lvlJc w:val="left"/>
+      <w:pPr>
+        <w:ind w:left="4320" w:hanging="360"/>
+      </w:pPr>
+      <w:rPr>
+        <w:rFonts w:ascii="Wingdings" w:hAnsi="Wingdings" w:hint="default"/>
+      </w:rPr>
+    </w:lvl>
+    <w:lvl w:ilvl="6" w:tplc="040C0001" w:tentative="1">
+      <w:start w:val="1"/>
+      <w:numFmt w:val="bullet"/>
+      <w:lvlText w:val=""/>
+      <w:lvlJc w:val="left"/>
+      <w:pPr>
+        <w:ind w:left="5040" w:hanging="360"/>
+      </w:pPr>
+      <w:rPr>
+        <w:rFonts w:ascii="Symbol" w:hAnsi="Symbol" w:hint="default"/>
+      </w:rPr>
+    </w:lvl>
+    <w:lvl w:ilvl="7" w:tplc="040C0003" w:tentative="1">
+      <w:start w:val="1"/>
+      <w:numFmt w:val="bullet"/>
+      <w:lvlText w:val="o"/>
+      <w:lvlJc w:val="left"/>
+      <w:pPr>
+        <w:ind w:left="5760" w:hanging="360"/>
+      </w:pPr>
+      <w:rPr>
+        <w:rFonts w:ascii="Courier New" w:hAnsi="Courier New" w:cs="Courier New" w:hint="default"/>
+      </w:rPr>
+    </w:lvl>
+    <w:lvl w:ilvl="8" w:tplc="040C0005" w:tentative="1">
+      <w:start w:val="1"/>
+      <w:numFmt w:val="bullet"/>
+      <w:lvlText w:val=""/>
+      <w:lvlJc w:val="left"/>
+      <w:pPr>
+        <w:ind w:left="6480" w:hanging="360"/>
+      </w:pPr>
+      <w:rPr>
+        <w:rFonts w:ascii="Wingdings" w:hAnsi="Wingdings" w:hint="default"/>
+      </w:rPr>
+    </w:lvl>
+  </w:abstractNum>
+  <w:abstractNum w:abstractNumId="7" w15:restartNumberingAfterBreak="0">
     <w:nsid w:val="4128544F"/>
     <w:multiLevelType w:val="hybridMultilevel"/>
     <w:tmpl w:val="5F548400"/>
@@ -3596,7 +3842,7 @@
       </w:rPr>
     </w:lvl>
   </w:abstractNum>
-  <w:abstractNum w:abstractNumId="7" w15:restartNumberingAfterBreak="0">
+  <w:abstractNum w:abstractNumId="8" w15:restartNumberingAfterBreak="0">
     <w:nsid w:val="44FE7A84"/>
     <w:multiLevelType w:val="hybridMultilevel"/>
     <w:tmpl w:val="F5B23F38"/>
@@ -3709,7 +3955,7 @@
       </w:rPr>
     </w:lvl>
   </w:abstractNum>
-  <w:abstractNum w:abstractNumId="8" w15:restartNumberingAfterBreak="0">
+  <w:abstractNum w:abstractNumId="9" w15:restartNumberingAfterBreak="0">
     <w:nsid w:val="47816477"/>
     <w:multiLevelType w:val="hybridMultilevel"/>
     <w:tmpl w:val="EE862CB8"/>
@@ -3822,7 +4068,7 @@
       </w:rPr>
     </w:lvl>
   </w:abstractNum>
-  <w:abstractNum w:abstractNumId="9" w15:restartNumberingAfterBreak="0">
+  <w:abstractNum w:abstractNumId="10" w15:restartNumberingAfterBreak="0">
     <w:nsid w:val="489D6204"/>
     <w:multiLevelType w:val="hybridMultilevel"/>
     <w:tmpl w:val="E39A1D4C"/>
@@ -3909,7 +4155,119 @@
       </w:pPr>
     </w:lvl>
   </w:abstractNum>
-  <w:abstractNum w:abstractNumId="10" w15:restartNumberingAfterBreak="0">
+  <w:abstractNum w:abstractNumId="11" w15:restartNumberingAfterBreak="0">
+    <w:nsid w:val="4B860949"/>
+    <w:multiLevelType w:val="hybridMultilevel"/>
+    <w:tmpl w:val="7458ED2C"/>
+    <w:lvl w:ilvl="0" w:tplc="7A347F84">
+      <w:numFmt w:val="bullet"/>
+      <w:lvlText w:val="-"/>
+      <w:lvlJc w:val="left"/>
+      <w:pPr>
+        <w:ind w:left="720" w:hanging="360"/>
+      </w:pPr>
+      <w:rPr>
+        <w:rFonts w:ascii="Arial Narrow" w:eastAsiaTheme="minorHAnsi" w:hAnsi="Arial Narrow" w:cstheme="minorBidi" w:hint="default"/>
+      </w:rPr>
+    </w:lvl>
+    <w:lvl w:ilvl="1" w:tplc="040C0003" w:tentative="1">
+      <w:start w:val="1"/>
+      <w:numFmt w:val="bullet"/>
+      <w:lvlText w:val="o"/>
+      <w:lvlJc w:val="left"/>
+      <w:pPr>
+        <w:ind w:left="1440" w:hanging="360"/>
+      </w:pPr>
+      <w:rPr>
+        <w:rFonts w:ascii="Courier New" w:hAnsi="Courier New" w:cs="Courier New" w:hint="default"/>
+      </w:rPr>
+    </w:lvl>
+    <w:lvl w:ilvl="2" w:tplc="040C0005" w:tentative="1">
+      <w:start w:val="1"/>
+      <w:numFmt w:val="bullet"/>
+      <w:lvlText w:val=""/>
+      <w:lvlJc w:val="left"/>
+      <w:pPr>
+        <w:ind w:left="2160" w:hanging="360"/>
+      </w:pPr>
+      <w:rPr>
+        <w:rFonts w:ascii="Wingdings" w:hAnsi="Wingdings" w:hint="default"/>
+      </w:rPr>
+    </w:lvl>
+    <w:lvl w:ilvl="3" w:tplc="040C0001" w:tentative="1">
+      <w:start w:val="1"/>
+      <w:numFmt w:val="bullet"/>
+      <w:lvlText w:val=""/>
+      <w:lvlJc w:val="left"/>
+      <w:pPr>
+        <w:ind w:left="2880" w:hanging="360"/>
+      </w:pPr>
+      <w:rPr>
+        <w:rFonts w:ascii="Symbol" w:hAnsi="Symbol" w:hint="default"/>
+      </w:rPr>
+    </w:lvl>
+    <w:lvl w:ilvl="4" w:tplc="040C0003" w:tentative="1">
+      <w:start w:val="1"/>
+      <w:numFmt w:val="bullet"/>
+      <w:lvlText w:val="o"/>
+      <w:lvlJc w:val="left"/>
+      <w:pPr>
+        <w:ind w:left="3600" w:hanging="360"/>
+      </w:pPr>
+      <w:rPr>
+        <w:rFonts w:ascii="Courier New" w:hAnsi="Courier New" w:cs="Courier New" w:hint="default"/>
+      </w:rPr>
+    </w:lvl>
+    <w:lvl w:ilvl="5" w:tplc="040C0005" w:tentative="1">
+      <w:start w:val="1"/>
+      <w:numFmt w:val="bullet"/>
+      <w:lvlText w:val=""/>
+      <w:lvlJc w:val="left"/>
+      <w:pPr>
+        <w:ind w:left="4320" w:hanging="360"/>
+      </w:pPr>
+      <w:rPr>
+        <w:rFonts w:ascii="Wingdings" w:hAnsi="Wingdings" w:hint="default"/>
+      </w:rPr>
+    </w:lvl>
+    <w:lvl w:ilvl="6" w:tplc="040C0001" w:tentative="1">
+      <w:start w:val="1"/>
+      <w:numFmt w:val="bullet"/>
+      <w:lvlText w:val=""/>
+      <w:lvlJc w:val="left"/>
+      <w:pPr>
+        <w:ind w:left="5040" w:hanging="360"/>
+      </w:pPr>
+      <w:rPr>
+        <w:rFonts w:ascii="Symbol" w:hAnsi="Symbol" w:hint="default"/>
+      </w:rPr>
+    </w:lvl>
+    <w:lvl w:ilvl="7" w:tplc="040C0003" w:tentative="1">
+      <w:start w:val="1"/>
+      <w:numFmt w:val="bullet"/>
+      <w:lvlText w:val="o"/>
+      <w:lvlJc w:val="left"/>
+      <w:pPr>
+        <w:ind w:left="5760" w:hanging="360"/>
+      </w:pPr>
+      <w:rPr>
+        <w:rFonts w:ascii="Courier New" w:hAnsi="Courier New" w:cs="Courier New" w:hint="default"/>
+      </w:rPr>
+    </w:lvl>
+    <w:lvl w:ilvl="8" w:tplc="040C0005" w:tentative="1">
+      <w:start w:val="1"/>
+      <w:numFmt w:val="bullet"/>
+      <w:lvlText w:val=""/>
+      <w:lvlJc w:val="left"/>
+      <w:pPr>
+        <w:ind w:left="6480" w:hanging="360"/>
+      </w:pPr>
+      <w:rPr>
+        <w:rFonts w:ascii="Wingdings" w:hAnsi="Wingdings" w:hint="default"/>
+      </w:rPr>
+    </w:lvl>
+  </w:abstractNum>
+  <w:abstractNum w:abstractNumId="12" w15:restartNumberingAfterBreak="0">
     <w:nsid w:val="5C5863BC"/>
     <w:multiLevelType w:val="hybridMultilevel"/>
     <w:tmpl w:val="CCE4DA2A"/>
@@ -4022,7 +4380,7 @@
       </w:rPr>
     </w:lvl>
   </w:abstractNum>
-  <w:abstractNum w:abstractNumId="11" w15:restartNumberingAfterBreak="0">
+  <w:abstractNum w:abstractNumId="13" w15:restartNumberingAfterBreak="0">
     <w:nsid w:val="5D9B5A85"/>
     <w:multiLevelType w:val="hybridMultilevel"/>
     <w:tmpl w:val="79A8B1B4"/>
@@ -4109,7 +4467,7 @@
       </w:pPr>
     </w:lvl>
   </w:abstractNum>
-  <w:abstractNum w:abstractNumId="12" w15:restartNumberingAfterBreak="0">
+  <w:abstractNum w:abstractNumId="14" w15:restartNumberingAfterBreak="0">
     <w:nsid w:val="615E2BC1"/>
     <w:multiLevelType w:val="hybridMultilevel"/>
     <w:tmpl w:val="87704714"/>
@@ -4222,7 +4580,7 @@
       </w:rPr>
     </w:lvl>
   </w:abstractNum>
-  <w:abstractNum w:abstractNumId="13" w15:restartNumberingAfterBreak="0">
+  <w:abstractNum w:abstractNumId="15" w15:restartNumberingAfterBreak="0">
     <w:nsid w:val="6FDE7A33"/>
     <w:multiLevelType w:val="hybridMultilevel"/>
     <w:tmpl w:val="091853CC"/>
@@ -4339,7 +4697,7 @@
     <w:abstractNumId w:val="1"/>
   </w:num>
   <w:num w:numId="2">
-    <w:abstractNumId w:val="11"/>
+    <w:abstractNumId w:val="13"/>
   </w:num>
   <w:num w:numId="3">
     <w:abstractNumId w:val="2"/>
@@ -4348,19 +4706,19 @@
     <w:abstractNumId w:val="5"/>
   </w:num>
   <w:num w:numId="5">
-    <w:abstractNumId w:val="11"/>
+    <w:abstractNumId w:val="13"/>
     <w:lvlOverride w:ilvl="0">
       <w:startOverride w:val="1"/>
     </w:lvlOverride>
   </w:num>
   <w:num w:numId="6">
-    <w:abstractNumId w:val="11"/>
+    <w:abstractNumId w:val="13"/>
     <w:lvlOverride w:ilvl="0">
       <w:startOverride w:val="1"/>
     </w:lvlOverride>
   </w:num>
   <w:num w:numId="7">
-    <w:abstractNumId w:val="11"/>
+    <w:abstractNumId w:val="13"/>
     <w:lvlOverride w:ilvl="0">
       <w:startOverride w:val="1"/>
     </w:lvlOverride>
@@ -4369,76 +4727,82 @@
     <w:abstractNumId w:val="4"/>
   </w:num>
   <w:num w:numId="9">
-    <w:abstractNumId w:val="11"/>
+    <w:abstractNumId w:val="13"/>
     <w:lvlOverride w:ilvl="0">
       <w:startOverride w:val="1"/>
     </w:lvlOverride>
   </w:num>
   <w:num w:numId="10">
-    <w:abstractNumId w:val="9"/>
+    <w:abstractNumId w:val="10"/>
   </w:num>
   <w:num w:numId="11">
-    <w:abstractNumId w:val="11"/>
+    <w:abstractNumId w:val="13"/>
     <w:lvlOverride w:ilvl="0">
       <w:startOverride w:val="1"/>
     </w:lvlOverride>
   </w:num>
   <w:num w:numId="12">
-    <w:abstractNumId w:val="11"/>
+    <w:abstractNumId w:val="13"/>
     <w:lvlOverride w:ilvl="0">
       <w:startOverride w:val="1"/>
     </w:lvlOverride>
   </w:num>
   <w:num w:numId="13">
-    <w:abstractNumId w:val="9"/>
+    <w:abstractNumId w:val="10"/>
     <w:lvlOverride w:ilvl="0">
       <w:startOverride w:val="1"/>
     </w:lvlOverride>
   </w:num>
   <w:num w:numId="14">
-    <w:abstractNumId w:val="11"/>
+    <w:abstractNumId w:val="13"/>
   </w:num>
   <w:num w:numId="15">
-    <w:abstractNumId w:val="11"/>
+    <w:abstractNumId w:val="13"/>
     <w:lvlOverride w:ilvl="0">
       <w:startOverride w:val="1"/>
     </w:lvlOverride>
   </w:num>
   <w:num w:numId="16">
-    <w:abstractNumId w:val="13"/>
+    <w:abstractNumId w:val="15"/>
   </w:num>
   <w:num w:numId="17">
     <w:abstractNumId w:val="3"/>
   </w:num>
   <w:num w:numId="18">
-    <w:abstractNumId w:val="8"/>
+    <w:abstractNumId w:val="9"/>
   </w:num>
   <w:num w:numId="19">
-    <w:abstractNumId w:val="12"/>
+    <w:abstractNumId w:val="14"/>
   </w:num>
   <w:num w:numId="20">
-    <w:abstractNumId w:val="11"/>
+    <w:abstractNumId w:val="13"/>
     <w:lvlOverride w:ilvl="0">
       <w:startOverride w:val="1"/>
     </w:lvlOverride>
   </w:num>
   <w:num w:numId="21">
-    <w:abstractNumId w:val="11"/>
+    <w:abstractNumId w:val="13"/>
     <w:lvlOverride w:ilvl="0">
       <w:startOverride w:val="1"/>
     </w:lvlOverride>
   </w:num>
   <w:num w:numId="22">
-    <w:abstractNumId w:val="6"/>
+    <w:abstractNumId w:val="7"/>
   </w:num>
   <w:num w:numId="23">
     <w:abstractNumId w:val="0"/>
   </w:num>
   <w:num w:numId="24">
-    <w:abstractNumId w:val="10"/>
+    <w:abstractNumId w:val="12"/>
   </w:num>
   <w:num w:numId="25">
-    <w:abstractNumId w:val="7"/>
+    <w:abstractNumId w:val="8"/>
+  </w:num>
+  <w:num w:numId="26">
+    <w:abstractNumId w:val="6"/>
+  </w:num>
+  <w:num w:numId="27">
+    <w:abstractNumId w:val="11"/>
   </w:num>
 </w:numbering>
 </file>
@@ -5281,6 +5645,18 @@
       <w:lang w:eastAsia="fr-FR"/>
     </w:rPr>
   </w:style>
+  <w:style w:type="character" w:styleId="Mentionnonrsolue">
+    <w:name w:val="Unresolved Mention"/>
+    <w:basedOn w:val="Policepardfaut"/>
+    <w:uiPriority w:val="99"/>
+    <w:semiHidden/>
+    <w:unhideWhenUsed/>
+    <w:rsid w:val="00B0396C"/>
+    <w:rPr>
+      <w:color w:val="808080"/>
+      <w:shd w:val="clear" w:color="auto" w:fill="E6E6E6"/>
+    </w:rPr>
+  </w:style>
 </w:styles>
 </file>
 
@@ -5550,7 +5926,7 @@
 </file>
 
 <file path=customXml/itemProps1.xml><?xml version="1.0" encoding="utf-8"?>
-<ds:datastoreItem xmlns:ds="http://schemas.openxmlformats.org/officeDocument/2006/customXml" ds:itemID="{9CD1748B-C946-42E4-B19F-676929D7084D}">
+<ds:datastoreItem xmlns:ds="http://schemas.openxmlformats.org/officeDocument/2006/customXml" ds:itemID="{0DC8F488-6F8F-43BD-8B82-4FD261D69491}">
   <ds:schemaRefs>
     <ds:schemaRef ds:uri="http://schemas.openxmlformats.org/officeDocument/2006/bibliography"/>
   </ds:schemaRefs>

</xml_diff>

<commit_message>
Avancée du projet #1 #2 #3 #4
</commit_message>
<xml_diff>
--- a/doc/Cahier des Charges - CM & GT - Global Terrorism.docx
+++ b/doc/Cahier des Charges - CM & GT - Global Terrorism.docx
@@ -148,7 +148,27 @@
                                   <w:sz w:val="40"/>
                                   <w:szCs w:val="40"/>
                                 </w:rPr>
-                                <w:t>Service des renseignements et surveillance du Territoire (DCRI)</w:t>
+                                <w:t>Service des renseignements et surveillance du Territoire (</w:t>
+                              </w:r>
+                              <w:r>
+                                <w:rPr>
+                                  <w:rFonts w:ascii="Lemon/Milk light" w:hAnsi="Lemon/Milk light"/>
+                                  <w:b/>
+                                  <w:color w:val="F8D523"/>
+                                  <w:sz w:val="40"/>
+                                  <w:szCs w:val="40"/>
+                                </w:rPr>
+                                <w:t>DGSI</w:t>
+                              </w:r>
+                              <w:r>
+                                <w:rPr>
+                                  <w:rFonts w:ascii="Lemon/Milk light" w:hAnsi="Lemon/Milk light"/>
+                                  <w:b/>
+                                  <w:color w:val="F8D523"/>
+                                  <w:sz w:val="40"/>
+                                  <w:szCs w:val="40"/>
+                                </w:rPr>
+                                <w:t>)</w:t>
                               </w:r>
                               <w:r>
                                 <w:rPr>
@@ -346,7 +366,27 @@
                             <w:sz w:val="40"/>
                             <w:szCs w:val="40"/>
                           </w:rPr>
-                          <w:t>Service des renseignements et surveillance du Territoire (DCRI)</w:t>
+                          <w:t>Service des renseignements et surveillance du Territoire (</w:t>
+                        </w:r>
+                        <w:r>
+                          <w:rPr>
+                            <w:rFonts w:ascii="Lemon/Milk light" w:hAnsi="Lemon/Milk light"/>
+                            <w:b/>
+                            <w:color w:val="F8D523"/>
+                            <w:sz w:val="40"/>
+                            <w:szCs w:val="40"/>
+                          </w:rPr>
+                          <w:t>DGSI</w:t>
+                        </w:r>
+                        <w:r>
+                          <w:rPr>
+                            <w:rFonts w:ascii="Lemon/Milk light" w:hAnsi="Lemon/Milk light"/>
+                            <w:b/>
+                            <w:color w:val="F8D523"/>
+                            <w:sz w:val="40"/>
+                            <w:szCs w:val="40"/>
+                          </w:rPr>
+                          <w:t>)</w:t>
                         </w:r>
                         <w:r>
                           <w:rPr>
@@ -696,23 +736,7 @@
                                 <w:sz w:val="20"/>
                                 <w:szCs w:val="20"/>
                               </w:rPr>
-                              <w:t xml:space="preserve">relatif à </w:t>
-                            </w:r>
-                            <w:r>
-                              <w:rPr>
-                                <w:color w:val="404040" w:themeColor="text1" w:themeTint="BF"/>
-                                <w:sz w:val="20"/>
-                                <w:szCs w:val="20"/>
-                              </w:rPr>
-                              <w:t>YOUNG PEOPLE</w:t>
-                            </w:r>
-                            <w:r>
-                              <w:rPr>
-                                <w:color w:val="404040" w:themeColor="text1" w:themeTint="BF"/>
-                                <w:sz w:val="20"/>
-                                <w:szCs w:val="20"/>
-                              </w:rPr>
-                              <w:t xml:space="preserve"> SURVEY</w:t>
+                              <w:t>relatif à YOUNG PEOPLE SURVEY</w:t>
                             </w:r>
                             <w:r>
                               <w:rPr>
@@ -783,23 +807,7 @@
                           <w:sz w:val="20"/>
                           <w:szCs w:val="20"/>
                         </w:rPr>
-                        <w:t xml:space="preserve">relatif à </w:t>
-                      </w:r>
-                      <w:r>
-                        <w:rPr>
-                          <w:color w:val="404040" w:themeColor="text1" w:themeTint="BF"/>
-                          <w:sz w:val="20"/>
-                          <w:szCs w:val="20"/>
-                        </w:rPr>
-                        <w:t>YOUNG PEOPLE</w:t>
-                      </w:r>
-                      <w:r>
-                        <w:rPr>
-                          <w:color w:val="404040" w:themeColor="text1" w:themeTint="BF"/>
-                          <w:sz w:val="20"/>
-                          <w:szCs w:val="20"/>
-                        </w:rPr>
-                        <w:t xml:space="preserve"> SURVEY</w:t>
+                        <w:t>relatif à YOUNG PEOPLE SURVEY</w:t>
                       </w:r>
                       <w:r>
                         <w:rPr>
@@ -1221,7 +1229,10 @@
               <w:spacing w:after="160"/>
             </w:pPr>
             <w:r>
-              <w:t>0.3</w:t>
+              <w:t>0.</w:t>
+            </w:r>
+            <w:r>
+              <w:t>4</w:t>
             </w:r>
           </w:p>
         </w:tc>
@@ -1265,7 +1276,7 @@
               <w:spacing w:after="160"/>
             </w:pPr>
             <w:r>
-              <w:t>Contextualisation du projet</w:t>
+              <w:t>Ajout de l’UML</w:t>
             </w:r>
           </w:p>
         </w:tc>
@@ -1915,6 +1926,92 @@
           </w:p>
         </w:tc>
       </w:tr>
+      <w:tr>
+        <w:tc>
+          <w:tcPr>
+            <w:tcW w:w="1271" w:type="dxa"/>
+            <w:tcBorders>
+              <w:top w:val="single" w:sz="4" w:space="0" w:color="404040" w:themeColor="text1" w:themeTint="BF"/>
+              <w:bottom w:val="single" w:sz="4" w:space="0" w:color="404040" w:themeColor="text1" w:themeTint="BF"/>
+            </w:tcBorders>
+            <w:vAlign w:val="center"/>
+          </w:tcPr>
+          <w:p>
+            <w:pPr>
+              <w:jc w:val="center"/>
+            </w:pPr>
+            <w:r>
+              <w:t>0.</w:t>
+            </w:r>
+            <w:r>
+              <w:t>4</w:t>
+            </w:r>
+          </w:p>
+        </w:tc>
+        <w:tc>
+          <w:tcPr>
+            <w:tcW w:w="2552" w:type="dxa"/>
+            <w:tcBorders>
+              <w:top w:val="single" w:sz="4" w:space="0" w:color="404040" w:themeColor="text1" w:themeTint="BF"/>
+              <w:bottom w:val="single" w:sz="4" w:space="0" w:color="404040" w:themeColor="text1" w:themeTint="BF"/>
+            </w:tcBorders>
+            <w:vAlign w:val="center"/>
+          </w:tcPr>
+          <w:p>
+            <w:pPr>
+              <w:jc w:val="center"/>
+            </w:pPr>
+          </w:p>
+          <w:p>
+            <w:pPr>
+              <w:jc w:val="center"/>
+            </w:pPr>
+            <w:proofErr w:type="spellStart"/>
+            <w:proofErr w:type="gramStart"/>
+            <w:r>
+              <w:t>gtandu</w:t>
+            </w:r>
+            <w:proofErr w:type="spellEnd"/>
+            <w:proofErr w:type="gramEnd"/>
+            <w:r>
+              <w:t xml:space="preserve"> – </w:t>
+            </w:r>
+            <w:proofErr w:type="spellStart"/>
+            <w:r>
+              <w:t>cmapella</w:t>
+            </w:r>
+            <w:proofErr w:type="spellEnd"/>
+          </w:p>
+          <w:p>
+            <w:pPr>
+              <w:jc w:val="center"/>
+            </w:pPr>
+          </w:p>
+        </w:tc>
+        <w:tc>
+          <w:tcPr>
+            <w:tcW w:w="5239" w:type="dxa"/>
+            <w:tcBorders>
+              <w:top w:val="single" w:sz="4" w:space="0" w:color="404040" w:themeColor="text1" w:themeTint="BF"/>
+              <w:bottom w:val="single" w:sz="4" w:space="0" w:color="404040" w:themeColor="text1" w:themeTint="BF"/>
+            </w:tcBorders>
+            <w:vAlign w:val="center"/>
+          </w:tcPr>
+          <w:p>
+            <w:pPr>
+              <w:jc w:val="center"/>
+            </w:pPr>
+            <w:r>
+              <w:t>Ajout d</w:t>
+            </w:r>
+            <w:r>
+              <w:t>e l’UML</w:t>
+            </w:r>
+            <w:bookmarkStart w:id="27" w:name="_GoBack"/>
+            <w:bookmarkEnd w:id="27"/>
+          </w:p>
+        </w:tc>
+      </w:tr>
     </w:tbl>
     <w:p>
       <w:pPr>
@@ -2470,6 +2567,7 @@
       </w:r>
     </w:p>
     <w:p/>
+    <w:p/>
     <w:p>
       <w:proofErr w:type="spellStart"/>
       <w:r>
@@ -2482,12 +2580,11 @@
       <w:r>
         <w:t>Nous voulons</w:t>
       </w:r>
-      <w:bookmarkStart w:id="27" w:name="_GoBack"/>
-      <w:bookmarkEnd w:id="27"/>
       <w:r>
         <w:t xml:space="preserve"> … Nous avons …</w:t>
       </w:r>
     </w:p>
+    <w:p/>
     <w:p/>
     <w:p>
       <w:r>
@@ -2508,28 +2605,312 @@
       </w:hyperlink>
     </w:p>
     <w:p/>
+    <w:p/>
     <w:p>
-      <w:r>
-        <w:t>Idée à prendre :</w:t>
+      <w:pPr>
+        <w:pStyle w:val="Titre2"/>
+      </w:pPr>
+      <w:r>
+        <w:t>Objectifs</w:t>
       </w:r>
     </w:p>
+    <w:p/>
+    <w:p/>
+    <w:p/>
     <w:p>
+      <w:pPr>
+        <w:pStyle w:val="Titre2"/>
+      </w:pPr>
+      <w:r>
+        <w:t>Données utilisées</w:t>
+      </w:r>
+    </w:p>
+    <w:p/>
+    <w:p>
+      <w:r>
+        <w:t xml:space="preserve">Afin de répondre aux besoins de l’agence des renseignements, nous avons utilisé des données récoltées sur </w:t>
+      </w:r>
+      <w:proofErr w:type="spellStart"/>
+      <w:r>
+        <w:t>Kaggle</w:t>
+      </w:r>
+      <w:proofErr w:type="spellEnd"/>
+      <w:r>
+        <w:t>, au lien suivant</w:t>
+      </w:r>
+      <w:r>
+        <w:t> :</w:t>
+      </w:r>
+    </w:p>
+    <w:p/>
+    <w:p>
+      <w:pPr>
+        <w:jc w:val="center"/>
+        <w:rPr>
+          <w:b/>
+          <w:sz w:val="24"/>
+        </w:rPr>
+      </w:pPr>
       <w:hyperlink r:id="rId11" w:history="1">
         <w:r>
           <w:rPr>
             <w:rStyle w:val="Lienhypertexte"/>
+            <w:b/>
+            <w:sz w:val="24"/>
           </w:rPr>
-          <w:t>https://www.kaggle.com/ananthreddy/global-terrorism-database/notebook</w:t>
+          <w:t>https://www.kaggle.com/ananthreddy/global-terrorism-database/data</w:t>
         </w:r>
       </w:hyperlink>
     </w:p>
     <w:p/>
     <w:p>
+      <w:r>
+        <w:t xml:space="preserve">Les données sont fournies </w:t>
+      </w:r>
+      <w:r>
+        <w:rPr>
+          <w:b/>
+        </w:rPr>
+        <w:t>en format </w:t>
+      </w:r>
+      <w:r>
+        <w:rPr>
+          <w:b/>
+        </w:rPr>
+        <w:t>.</w:t>
+      </w:r>
+      <w:r>
+        <w:rPr>
+          <w:b/>
+        </w:rPr>
+        <w:t>CSV</w:t>
+      </w:r>
+      <w:r>
+        <w:t>.</w:t>
+      </w:r>
+    </w:p>
+    <w:p>
+      <w:r>
+        <w:t xml:space="preserve">Elles sont composées de </w:t>
+      </w:r>
+      <w:r>
+        <w:rPr>
+          <w:b/>
+        </w:rPr>
+        <w:t>plus de 170 350 lignes</w:t>
+      </w:r>
+      <w:r>
+        <w:t xml:space="preserve"> et </w:t>
+      </w:r>
+      <w:r>
+        <w:rPr>
+          <w:b/>
+        </w:rPr>
+        <w:t>plus de 70 colonnes</w:t>
+      </w:r>
+      <w:r>
+        <w:t>.</w:t>
+      </w:r>
+    </w:p>
+    <w:p>
+      <w:r>
+        <w:t xml:space="preserve">La taille du fichier est égale à </w:t>
+      </w:r>
+      <w:r>
+        <w:rPr>
+          <w:b/>
+        </w:rPr>
+        <w:t>150 Mo</w:t>
+      </w:r>
+      <w:r>
+        <w:t>.</w:t>
+      </w:r>
+    </w:p>
+    <w:p/>
+    <w:p>
+      <w:pPr>
+        <w:keepNext/>
+        <w:jc w:val="center"/>
+      </w:pPr>
+      <w:r>
+        <w:rPr>
+          <w:noProof/>
+        </w:rPr>
+        <w:drawing>
+          <wp:inline distT="0" distB="0" distL="0" distR="0" wp14:anchorId="23871E49" wp14:editId="0D64724F">
+            <wp:extent cx="5760720" cy="2061210"/>
+            <wp:effectExtent l="0" t="0" r="0" b="0"/>
+            <wp:docPr id="2" name="Image 2"/>
+            <wp:cNvGraphicFramePr>
+              <a:graphicFrameLocks xmlns:a="http://schemas.openxmlformats.org/drawingml/2006/main" noChangeAspect="1"/>
+            </wp:cNvGraphicFramePr>
+            <a:graphic xmlns:a="http://schemas.openxmlformats.org/drawingml/2006/main">
+              <a:graphicData uri="http://schemas.openxmlformats.org/drawingml/2006/picture">
+                <pic:pic xmlns:pic="http://schemas.openxmlformats.org/drawingml/2006/picture">
+                  <pic:nvPicPr>
+                    <pic:cNvPr id="1" name=""/>
+                    <pic:cNvPicPr/>
+                  </pic:nvPicPr>
+                  <pic:blipFill>
+                    <a:blip r:embed="rId12"/>
+                    <a:stretch>
+                      <a:fillRect/>
+                    </a:stretch>
+                  </pic:blipFill>
+                  <pic:spPr>
+                    <a:xfrm>
+                      <a:off x="0" y="0"/>
+                      <a:ext cx="5760720" cy="2061210"/>
+                    </a:xfrm>
+                    <a:prstGeom prst="rect">
+                      <a:avLst/>
+                    </a:prstGeom>
+                  </pic:spPr>
+                </pic:pic>
+              </a:graphicData>
+            </a:graphic>
+          </wp:inline>
+        </w:drawing>
+      </w:r>
+    </w:p>
+    <w:p>
+      <w:pPr>
+        <w:pStyle w:val="Lgende"/>
+        <w:jc w:val="center"/>
+      </w:pPr>
+      <w:r>
+        <w:t xml:space="preserve">Figure </w:t>
+      </w:r>
+      <w:fldSimple w:instr=" SEQ Figure \* ARABIC ">
+        <w:r>
+          <w:rPr>
+            <w:noProof/>
+          </w:rPr>
+          <w:t>1</w:t>
+        </w:r>
+      </w:fldSimple>
+      <w:r>
+        <w:t xml:space="preserve"> - Jeu de données pour le terrorisme</w:t>
+      </w:r>
+    </w:p>
+    <w:p/>
+    <w:p>
+      <w:pPr>
+        <w:spacing w:after="160"/>
+        <w:jc w:val="left"/>
+        <w:sectPr>
+          <w:headerReference w:type="default" r:id="rId13"/>
+          <w:footerReference w:type="default" r:id="rId14"/>
+          <w:pgSz w:w="11906" w:h="16838"/>
+          <w:pgMar w:top="1417" w:right="1417" w:bottom="1417" w:left="1417" w:header="2" w:footer="0" w:gutter="0"/>
+          <w:cols w:space="708"/>
+          <w:titlePg/>
+          <w:docGrid w:linePitch="360"/>
+        </w:sectPr>
+      </w:pPr>
+    </w:p>
+    <w:p>
+      <w:pPr>
+        <w:pStyle w:val="Titre1"/>
+      </w:pPr>
+      <w:r>
+        <w:lastRenderedPageBreak/>
+        <w:t>Modélisation</w:t>
+      </w:r>
+    </w:p>
+    <w:p>
       <w:pPr>
         <w:pStyle w:val="Titre2"/>
-      </w:pPr>
-      <w:r>
-        <w:t>Objectifs</w:t>
+        <w:numPr>
+          <w:ilvl w:val="0"/>
+          <w:numId w:val="20"/>
+        </w:numPr>
+      </w:pPr>
+      <w:r>
+        <w:t>Proposition du modèle</w:t>
+      </w:r>
+    </w:p>
+    <w:p>
+      <w:pPr>
+        <w:jc w:val="center"/>
+      </w:pPr>
+      <w:r>
+        <w:rPr>
+          <w:noProof/>
+        </w:rPr>
+        <w:drawing>
+          <wp:inline distT="0" distB="0" distL="0" distR="0">
+            <wp:extent cx="8686800" cy="5208850"/>
+            <wp:effectExtent l="0" t="0" r="0" b="0"/>
+            <wp:docPr id="1" name="Image 1"/>
+            <wp:cNvGraphicFramePr>
+              <a:graphicFrameLocks xmlns:a="http://schemas.openxmlformats.org/drawingml/2006/main" noChangeAspect="1"/>
+            </wp:cNvGraphicFramePr>
+            <a:graphic xmlns:a="http://schemas.openxmlformats.org/drawingml/2006/main">
+              <a:graphicData uri="http://schemas.openxmlformats.org/drawingml/2006/picture">
+                <pic:pic xmlns:pic="http://schemas.openxmlformats.org/drawingml/2006/picture">
+                  <pic:nvPicPr>
+                    <pic:cNvPr id="0" name="Picture 1"/>
+                    <pic:cNvPicPr>
+                      <a:picLocks noChangeAspect="1" noChangeArrowheads="1"/>
+                    </pic:cNvPicPr>
+                  </pic:nvPicPr>
+                  <pic:blipFill>
+                    <a:blip r:embed="rId15">
+                      <a:extLst>
+                        <a:ext uri="{28A0092B-C50C-407E-A947-70E740481C1C}">
+                          <a14:useLocalDpi xmlns:a14="http://schemas.microsoft.com/office/drawing/2010/main" val="0"/>
+                        </a:ext>
+                      </a:extLst>
+                    </a:blip>
+                    <a:srcRect/>
+                    <a:stretch>
+                      <a:fillRect/>
+                    </a:stretch>
+                  </pic:blipFill>
+                  <pic:spPr bwMode="auto">
+                    <a:xfrm>
+                      <a:off x="0" y="0"/>
+                      <a:ext cx="8725273" cy="5231920"/>
+                    </a:xfrm>
+                    <a:prstGeom prst="rect">
+                      <a:avLst/>
+                    </a:prstGeom>
+                    <a:noFill/>
+                    <a:ln>
+                      <a:noFill/>
+                    </a:ln>
+                  </pic:spPr>
+                </pic:pic>
+              </a:graphicData>
+            </a:graphic>
+          </wp:inline>
+        </w:drawing>
+      </w:r>
+    </w:p>
+    <w:p>
+      <w:pPr>
+        <w:pStyle w:val="Titre1"/>
+      </w:pPr>
+      <w:r>
+        <w:lastRenderedPageBreak/>
+        <w:t>Intégration</w:t>
+      </w:r>
+    </w:p>
+    <w:p/>
+    <w:p>
+      <w:pPr>
+        <w:pStyle w:val="Titre2"/>
+        <w:numPr>
+          <w:ilvl w:val="0"/>
+          <w:numId w:val="21"/>
+        </w:numPr>
+        <w:rPr>
+          <w:b w:val="0"/>
+        </w:rPr>
+      </w:pPr>
+      <w:r>
+        <w:t>Outil d’intégration ETL</w:t>
       </w:r>
     </w:p>
     <w:p/>
@@ -2540,216 +2921,18 @@
         <w:pStyle w:val="Titre2"/>
       </w:pPr>
       <w:r>
-        <w:t>Données utilisées</w:t>
+        <w:t>Base de données</w:t>
       </w:r>
     </w:p>
     <w:p/>
     <w:p/>
     <w:p/>
-    <w:p>
-      <w:pPr>
-        <w:pStyle w:val="Titre1"/>
-      </w:pPr>
-      <w:r>
-        <w:t>Modélisation</w:t>
-      </w:r>
-    </w:p>
-    <w:p/>
-    <w:p>
-      <w:pPr>
-        <w:pStyle w:val="Titre2"/>
-        <w:numPr>
-          <w:ilvl w:val="0"/>
-          <w:numId w:val="20"/>
-        </w:numPr>
-      </w:pPr>
-      <w:r>
-        <w:t>Proposition du modèle</w:t>
-      </w:r>
-    </w:p>
-    <w:p/>
-    <w:p>
-      <w:r>
-        <w:t>Tables</w:t>
-      </w:r>
-      <w:r>
-        <w:t xml:space="preserve"> (à voir)</w:t>
-      </w:r>
-      <w:r>
-        <w:t> :</w:t>
-      </w:r>
-    </w:p>
-    <w:p>
-      <w:pPr>
-        <w:pStyle w:val="Paragraphedeliste"/>
-        <w:numPr>
-          <w:ilvl w:val="0"/>
-          <w:numId w:val="27"/>
-        </w:numPr>
-      </w:pPr>
-      <w:r>
-        <w:t>Temps</w:t>
-      </w:r>
-    </w:p>
-    <w:p>
-      <w:pPr>
-        <w:pStyle w:val="Paragraphedeliste"/>
-        <w:numPr>
-          <w:ilvl w:val="0"/>
-          <w:numId w:val="27"/>
-        </w:numPr>
-      </w:pPr>
-      <w:r>
-        <w:t>Lieu</w:t>
-      </w:r>
-    </w:p>
-    <w:p>
-      <w:pPr>
-        <w:pStyle w:val="Paragraphedeliste"/>
-        <w:numPr>
-          <w:ilvl w:val="0"/>
-          <w:numId w:val="27"/>
-        </w:numPr>
-      </w:pPr>
-      <w:r>
-        <w:t>Terroriste</w:t>
-      </w:r>
-    </w:p>
-    <w:p>
-      <w:pPr>
-        <w:pStyle w:val="Paragraphedeliste"/>
-        <w:numPr>
-          <w:ilvl w:val="0"/>
-          <w:numId w:val="27"/>
-        </w:numPr>
-      </w:pPr>
-      <w:r>
-        <w:t>Organisation</w:t>
-      </w:r>
-    </w:p>
-    <w:p>
-      <w:pPr>
-        <w:pStyle w:val="Paragraphedeliste"/>
-        <w:numPr>
-          <w:ilvl w:val="0"/>
-          <w:numId w:val="27"/>
-        </w:numPr>
-      </w:pPr>
-      <w:r>
-        <w:t>Attaque</w:t>
-      </w:r>
-    </w:p>
-    <w:p>
-      <w:pPr>
-        <w:pStyle w:val="Paragraphedeliste"/>
-        <w:numPr>
-          <w:ilvl w:val="0"/>
-          <w:numId w:val="27"/>
-        </w:numPr>
-      </w:pPr>
-      <w:r>
-        <w:t>Cible</w:t>
-      </w:r>
-    </w:p>
-    <w:p>
-      <w:pPr>
-        <w:pStyle w:val="Paragraphedeliste"/>
-        <w:numPr>
-          <w:ilvl w:val="0"/>
-          <w:numId w:val="27"/>
-        </w:numPr>
-      </w:pPr>
-      <w:r>
-        <w:t>Revendication</w:t>
-      </w:r>
-    </w:p>
-    <w:p>
-      <w:pPr>
-        <w:pStyle w:val="Paragraphedeliste"/>
-        <w:numPr>
-          <w:ilvl w:val="0"/>
-          <w:numId w:val="27"/>
-        </w:numPr>
-      </w:pPr>
-      <w:r>
-        <w:t>Dommage collatéral</w:t>
-      </w:r>
-    </w:p>
-    <w:p>
-      <w:pPr>
-        <w:pStyle w:val="Paragraphedeliste"/>
-        <w:numPr>
-          <w:ilvl w:val="0"/>
-          <w:numId w:val="27"/>
-        </w:numPr>
-      </w:pPr>
-      <w:r>
-        <w:t>Rançons</w:t>
-      </w:r>
-    </w:p>
-    <w:p>
-      <w:pPr>
-        <w:pStyle w:val="Paragraphedeliste"/>
-        <w:numPr>
-          <w:ilvl w:val="0"/>
-          <w:numId w:val="27"/>
-        </w:numPr>
-      </w:pPr>
-      <w:r>
-        <w:t>Presse</w:t>
-      </w:r>
-    </w:p>
-    <w:p/>
-    <w:p>
-      <w:pPr>
-        <w:pStyle w:val="Titre2"/>
-      </w:pPr>
-      <w:r>
-        <w:t>Correction du modèle</w:t>
-      </w:r>
-    </w:p>
-    <w:p/>
-    <w:p/>
-    <w:p/>
-    <w:p>
-      <w:pPr>
-        <w:pStyle w:val="Titre2"/>
-      </w:pPr>
-      <w:r>
-        <w:t>Définition des dimensions et des faits</w:t>
-      </w:r>
-    </w:p>
-    <w:p/>
-    <w:p/>
-    <w:p/>
-    <w:p>
-      <w:pPr>
-        <w:pStyle w:val="Titre1"/>
-      </w:pPr>
-      <w:r>
-        <w:t>Intégration</w:t>
-      </w:r>
-    </w:p>
-    <w:p/>
-    <w:p>
-      <w:pPr>
-        <w:pStyle w:val="Titre2"/>
-        <w:numPr>
-          <w:ilvl w:val="0"/>
-          <w:numId w:val="21"/>
-        </w:numPr>
-      </w:pPr>
-      <w:r>
-        <w:t>Outil d’intégration ETL</w:t>
-      </w:r>
-    </w:p>
     <w:sectPr>
-      <w:headerReference w:type="default" r:id="rId12"/>
-      <w:footerReference w:type="default" r:id="rId13"/>
-      <w:pgSz w:w="11906" w:h="16838"/>
+      <w:headerReference w:type="first" r:id="rId16"/>
+      <w:footerReference w:type="first" r:id="rId17"/>
+      <w:pgSz w:w="16838" w:h="11906" w:orient="landscape"/>
       <w:pgMar w:top="1417" w:right="1417" w:bottom="1417" w:left="1417" w:header="2" w:footer="0" w:gutter="0"/>
       <w:cols w:space="708"/>
-      <w:titlePg/>
       <w:docGrid w:linePitch="360"/>
     </w:sectPr>
   </w:body>
@@ -2907,6 +3090,16 @@
 </w:ftr>
 </file>
 
+<file path=word/footer2.xml><?xml version="1.0" encoding="utf-8"?>
+<w:ftr xmlns:wpc="http://schemas.microsoft.com/office/word/2010/wordprocessingCanvas" xmlns:cx="http://schemas.microsoft.com/office/drawing/2014/chartex" xmlns:cx1="http://schemas.microsoft.com/office/drawing/2015/9/8/chartex" xmlns:cx2="http://schemas.microsoft.com/office/drawing/2015/10/21/chartex" xmlns:cx3="http://schemas.microsoft.com/office/drawing/2016/5/9/chartex" xmlns:cx4="http://schemas.microsoft.com/office/drawing/2016/5/10/chartex" xmlns:cx5="http://schemas.microsoft.com/office/drawing/2016/5/11/chartex" xmlns:cx6="http://schemas.microsoft.com/office/drawing/2016/5/12/chartex" xmlns:cx7="http://schemas.microsoft.com/office/drawing/2016/5/13/chartex" xmlns:cx8="http://schemas.microsoft.com/office/drawing/2016/5/14/chartex" xmlns:mc="http://schemas.openxmlformats.org/markup-compatibility/2006" xmlns:aink="http://schemas.microsoft.com/office/drawing/2016/ink" xmlns:am3d="http://schemas.microsoft.com/office/drawing/2017/model3d" xmlns:o="urn:schemas-microsoft-com:office:office" xmlns:r="http://schemas.openxmlformats.org/officeDocument/2006/relationships" xmlns:m="http://schemas.openxmlformats.org/officeDocument/2006/math" xmlns:v="urn:schemas-microsoft-com:vml" xmlns:wp14="http://schemas.microsoft.com/office/word/2010/wordprocessingDrawing" xmlns:wp="http://schemas.openxmlformats.org/drawingml/2006/wordprocessingDrawing" xmlns:w10="urn:schemas-microsoft-com:office:word" xmlns:w="http://schemas.openxmlformats.org/wordprocessingml/2006/main" xmlns:w14="http://schemas.microsoft.com/office/word/2010/wordml" xmlns:w15="http://schemas.microsoft.com/office/word/2012/wordml" xmlns:w16cid="http://schemas.microsoft.com/office/word/2016/wordml/cid" xmlns:w16se="http://schemas.microsoft.com/office/word/2015/wordml/symex" xmlns:wpg="http://schemas.microsoft.com/office/word/2010/wordprocessingGroup" xmlns:wpi="http://schemas.microsoft.com/office/word/2010/wordprocessingInk" xmlns:wne="http://schemas.microsoft.com/office/word/2006/wordml" xmlns:wps="http://schemas.microsoft.com/office/word/2010/wordprocessingShape" mc:Ignorable="w14 w15 w16se w16cid wp14">
+  <w:p>
+    <w:pPr>
+      <w:pStyle w:val="Pieddepage"/>
+    </w:pPr>
+  </w:p>
+</w:ftr>
+</file>
+
 <file path=word/footnotes.xml><?xml version="1.0" encoding="utf-8"?>
 <w:footnotes xmlns:wpc="http://schemas.microsoft.com/office/word/2010/wordprocessingCanvas" xmlns:cx="http://schemas.microsoft.com/office/drawing/2014/chartex" xmlns:cx1="http://schemas.microsoft.com/office/drawing/2015/9/8/chartex" xmlns:cx2="http://schemas.microsoft.com/office/drawing/2015/10/21/chartex" xmlns:cx3="http://schemas.microsoft.com/office/drawing/2016/5/9/chartex" xmlns:cx4="http://schemas.microsoft.com/office/drawing/2016/5/10/chartex" xmlns:cx5="http://schemas.microsoft.com/office/drawing/2016/5/11/chartex" xmlns:cx6="http://schemas.microsoft.com/office/drawing/2016/5/12/chartex" xmlns:cx7="http://schemas.microsoft.com/office/drawing/2016/5/13/chartex" xmlns:cx8="http://schemas.microsoft.com/office/drawing/2016/5/14/chartex" xmlns:mc="http://schemas.openxmlformats.org/markup-compatibility/2006" xmlns:aink="http://schemas.microsoft.com/office/drawing/2016/ink" xmlns:am3d="http://schemas.microsoft.com/office/drawing/2017/model3d" xmlns:o="urn:schemas-microsoft-com:office:office" xmlns:r="http://schemas.openxmlformats.org/officeDocument/2006/relationships" xmlns:m="http://schemas.openxmlformats.org/officeDocument/2006/math" xmlns:v="urn:schemas-microsoft-com:vml" xmlns:wp14="http://schemas.microsoft.com/office/word/2010/wordprocessingDrawing" xmlns:wp="http://schemas.openxmlformats.org/drawingml/2006/wordprocessingDrawing" xmlns:w10="urn:schemas-microsoft-com:office:word" xmlns:w="http://schemas.openxmlformats.org/wordprocessingml/2006/main" xmlns:w14="http://schemas.microsoft.com/office/word/2010/wordml" xmlns:w15="http://schemas.microsoft.com/office/word/2012/wordml" xmlns:w16cid="http://schemas.microsoft.com/office/word/2016/wordml/cid" xmlns:w16se="http://schemas.microsoft.com/office/word/2015/wordml/symex" xmlns:wpg="http://schemas.microsoft.com/office/word/2010/wordprocessingGroup" xmlns:wpi="http://schemas.microsoft.com/office/word/2010/wordprocessingInk" xmlns:wne="http://schemas.microsoft.com/office/word/2006/wordml" xmlns:wps="http://schemas.microsoft.com/office/word/2010/wordprocessingShape" mc:Ignorable="w14 w15 w16se w16cid wp14">
   <w:footnote w:type="separator" w:id="-1">
@@ -2988,6 +3181,16 @@
 </w:hdr>
 </file>
 
+<file path=word/header2.xml><?xml version="1.0" encoding="utf-8"?>
+<w:hdr xmlns:wpc="http://schemas.microsoft.com/office/word/2010/wordprocessingCanvas" xmlns:cx="http://schemas.microsoft.com/office/drawing/2014/chartex" xmlns:cx1="http://schemas.microsoft.com/office/drawing/2015/9/8/chartex" xmlns:cx2="http://schemas.microsoft.com/office/drawing/2015/10/21/chartex" xmlns:cx3="http://schemas.microsoft.com/office/drawing/2016/5/9/chartex" xmlns:cx4="http://schemas.microsoft.com/office/drawing/2016/5/10/chartex" xmlns:cx5="http://schemas.microsoft.com/office/drawing/2016/5/11/chartex" xmlns:cx6="http://schemas.microsoft.com/office/drawing/2016/5/12/chartex" xmlns:cx7="http://schemas.microsoft.com/office/drawing/2016/5/13/chartex" xmlns:cx8="http://schemas.microsoft.com/office/drawing/2016/5/14/chartex" xmlns:mc="http://schemas.openxmlformats.org/markup-compatibility/2006" xmlns:aink="http://schemas.microsoft.com/office/drawing/2016/ink" xmlns:am3d="http://schemas.microsoft.com/office/drawing/2017/model3d" xmlns:o="urn:schemas-microsoft-com:office:office" xmlns:r="http://schemas.openxmlformats.org/officeDocument/2006/relationships" xmlns:m="http://schemas.openxmlformats.org/officeDocument/2006/math" xmlns:v="urn:schemas-microsoft-com:vml" xmlns:wp14="http://schemas.microsoft.com/office/word/2010/wordprocessingDrawing" xmlns:wp="http://schemas.openxmlformats.org/drawingml/2006/wordprocessingDrawing" xmlns:w10="urn:schemas-microsoft-com:office:word" xmlns:w="http://schemas.openxmlformats.org/wordprocessingml/2006/main" xmlns:w14="http://schemas.microsoft.com/office/word/2010/wordml" xmlns:w15="http://schemas.microsoft.com/office/word/2012/wordml" xmlns:w16cid="http://schemas.microsoft.com/office/word/2016/wordml/cid" xmlns:w16se="http://schemas.microsoft.com/office/word/2015/wordml/symex" xmlns:wpg="http://schemas.microsoft.com/office/word/2010/wordprocessingGroup" xmlns:wpi="http://schemas.microsoft.com/office/word/2010/wordprocessingInk" xmlns:wne="http://schemas.microsoft.com/office/word/2006/wordml" xmlns:wps="http://schemas.microsoft.com/office/word/2010/wordprocessingShape" mc:Ignorable="w14 w15 w16se w16cid wp14">
+  <w:p>
+    <w:pPr>
+      <w:pStyle w:val="En-tte"/>
+    </w:pPr>
+  </w:p>
+</w:hdr>
+</file>
+
 <file path=word/numbering.xml><?xml version="1.0" encoding="utf-8"?>
 <w:numbering xmlns:wpc="http://schemas.microsoft.com/office/word/2010/wordprocessingCanvas" xmlns:cx="http://schemas.microsoft.com/office/drawing/2014/chartex" xmlns:cx1="http://schemas.microsoft.com/office/drawing/2015/9/8/chartex" xmlns:cx2="http://schemas.microsoft.com/office/drawing/2015/10/21/chartex" xmlns:cx3="http://schemas.microsoft.com/office/drawing/2016/5/9/chartex" xmlns:cx4="http://schemas.microsoft.com/office/drawing/2016/5/10/chartex" xmlns:cx5="http://schemas.microsoft.com/office/drawing/2016/5/11/chartex" xmlns:cx6="http://schemas.microsoft.com/office/drawing/2016/5/12/chartex" xmlns:cx7="http://schemas.microsoft.com/office/drawing/2016/5/13/chartex" xmlns:cx8="http://schemas.microsoft.com/office/drawing/2016/5/14/chartex" xmlns:mc="http://schemas.openxmlformats.org/markup-compatibility/2006" xmlns:aink="http://schemas.microsoft.com/office/drawing/2016/ink" xmlns:am3d="http://schemas.microsoft.com/office/drawing/2017/model3d" xmlns:o="urn:schemas-microsoft-com:office:office" xmlns:r="http://schemas.openxmlformats.org/officeDocument/2006/relationships" xmlns:m="http://schemas.openxmlformats.org/officeDocument/2006/math" xmlns:v="urn:schemas-microsoft-com:vml" xmlns:wp14="http://schemas.microsoft.com/office/word/2010/wordprocessingDrawing" xmlns:wp="http://schemas.openxmlformats.org/drawingml/2006/wordprocessingDrawing" xmlns:w10="urn:schemas-microsoft-com:office:word" xmlns:w="http://schemas.openxmlformats.org/wordprocessingml/2006/main" xmlns:w14="http://schemas.microsoft.com/office/word/2010/wordml" xmlns:w15="http://schemas.microsoft.com/office/word/2012/wordml" xmlns:w16cid="http://schemas.microsoft.com/office/word/2016/wordml/cid" xmlns:w16se="http://schemas.microsoft.com/office/word/2015/wordml/symex" xmlns:wpg="http://schemas.microsoft.com/office/word/2010/wordprocessingGroup" xmlns:wpi="http://schemas.microsoft.com/office/word/2010/wordprocessingInk" xmlns:wne="http://schemas.microsoft.com/office/word/2006/wordml" xmlns:wps="http://schemas.microsoft.com/office/word/2010/wordprocessingShape" mc:Ignorable="w14 w15 w16se w16cid wp14">
   <w:abstractNum w:abstractNumId="0" w15:restartNumberingAfterBreak="0">
@@ -4383,8 +4586,8 @@
   <w:abstractNum w:abstractNumId="13" w15:restartNumberingAfterBreak="0">
     <w:nsid w:val="5D9B5A85"/>
     <w:multiLevelType w:val="hybridMultilevel"/>
-    <w:tmpl w:val="79A8B1B4"/>
-    <w:lvl w:ilvl="0" w:tplc="1CB232C2">
+    <w:tmpl w:val="F850D864"/>
+    <w:lvl w:ilvl="0" w:tplc="FC9ECB52">
       <w:start w:val="1"/>
       <w:numFmt w:val="decimal"/>
       <w:pStyle w:val="Titre2"/>
@@ -4393,6 +4596,9 @@
       <w:pPr>
         <w:ind w:left="720" w:hanging="360"/>
       </w:pPr>
+      <w:rPr>
+        <w:b/>
+      </w:rPr>
     </w:lvl>
     <w:lvl w:ilvl="1" w:tplc="040C0019" w:tentative="1">
       <w:start w:val="1"/>
@@ -5584,15 +5790,15 @@
     <w:uiPriority w:val="35"/>
     <w:unhideWhenUsed/>
     <w:qFormat/>
-    <w:rsid w:val="009E201A"/>
+    <w:rsid w:val="00EC4F8B"/>
     <w:pPr>
       <w:spacing w:after="200" w:line="240" w:lineRule="auto"/>
     </w:pPr>
     <w:rPr>
       <w:i/>
       <w:iCs/>
-      <w:color w:val="44546A" w:themeColor="text2"/>
-      <w:sz w:val="18"/>
+      <w:color w:val="3B3838" w:themeColor="background2" w:themeShade="40"/>
+      <w:sz w:val="20"/>
       <w:szCs w:val="18"/>
     </w:rPr>
   </w:style>
@@ -5926,7 +6132,7 @@
 </file>
 
 <file path=customXml/itemProps1.xml><?xml version="1.0" encoding="utf-8"?>
-<ds:datastoreItem xmlns:ds="http://schemas.openxmlformats.org/officeDocument/2006/customXml" ds:itemID="{0DC8F488-6F8F-43BD-8B82-4FD261D69491}">
+<ds:datastoreItem xmlns:ds="http://schemas.openxmlformats.org/officeDocument/2006/customXml" ds:itemID="{8BBCB3D9-D03D-49CE-9A50-A02089219828}">
   <ds:schemaRefs>
     <ds:schemaRef ds:uri="http://schemas.openxmlformats.org/officeDocument/2006/bibliography"/>
   </ds:schemaRefs>

</xml_diff>